<commit_message>
complete task 4 (only 4 current year
</commit_message>
<xml_diff>
--- a/report4_itog.docx
+++ b/report4_itog.docx
@@ -556,7 +556,7 @@
           </w:tcPr>
           <w:p>
             <w:r>
-              <w:t>1</w:t>
+              <w:t>123</w:t>
             </w:r>
           </w:p>
         </w:tc>
@@ -580,7 +580,7 @@
           </w:tcPr>
           <w:p>
             <w:r>
-              <w:t>Построение 1-го участка Северо-Западной хорды: Дмитровское шоссе – Большая Академическая</w:t>
+              <w:t>Построение 2-го участка Северо-Западной хорды: Большая Академическая – Ленинградский проспект</w:t>
             </w:r>
           </w:p>
         </w:tc>
@@ -628,7 +628,7 @@
           </w:tcPr>
           <w:p>
             <w:r>
-              <w:t>29.03.2021</w:t>
+              <w:t>04.03.2023</w:t>
             </w:r>
           </w:p>
         </w:tc>

</xml_diff>